<commit_message>
Partial Update to Functional Document
</commit_message>
<xml_diff>
--- a/ProjectPlan-TEMPLATE.docx
+++ b/ProjectPlan-TEMPLATE.docx
@@ -1,6 +1,6 @@
 
 <file path=word/document.xml><?xml version="1.0" encoding="utf-8"?>
-<w:document xmlns:wpc="http://schemas.microsoft.com/office/word/2010/wordprocessingCanvas" xmlns:cx="http://schemas.microsoft.com/office/drawing/2014/chartex" xmlns:cx1="http://schemas.microsoft.com/office/drawing/2015/9/8/chartex" xmlns:cx2="http://schemas.microsoft.com/office/drawing/2015/10/21/chartex" xmlns:cx3="http://schemas.microsoft.com/office/drawing/2016/5/9/chartex" xmlns:cx4="http://schemas.microsoft.com/office/drawing/2016/5/10/chartex" xmlns:cx5="http://schemas.microsoft.com/office/drawing/2016/5/11/chartex" xmlns:cx6="http://schemas.microsoft.com/office/drawing/2016/5/12/chartex" xmlns:cx7="http://schemas.microsoft.com/office/drawing/2016/5/13/chartex" xmlns:cx8="http://schemas.microsoft.com/office/drawing/2016/5/14/chartex" xmlns:mc="http://schemas.openxmlformats.org/markup-compatibility/2006" xmlns:aink="http://schemas.microsoft.com/office/drawing/2016/ink" xmlns:am3d="http://schemas.microsoft.com/office/drawing/2017/model3d" xmlns:o="urn:schemas-microsoft-com:office:office" xmlns:r="http://schemas.openxmlformats.org/officeDocument/2006/relationships" xmlns:m="http://schemas.openxmlformats.org/officeDocument/2006/math" xmlns:v="urn:schemas-microsoft-com:vml" xmlns:wp14="http://schemas.microsoft.com/office/word/2010/wordprocessingDrawing" xmlns:wp="http://schemas.openxmlformats.org/drawingml/2006/wordprocessingDrawing" xmlns:w10="urn:schemas-microsoft-com:office:word" xmlns:w="http://schemas.openxmlformats.org/wordprocessingml/2006/main" xmlns:w14="http://schemas.microsoft.com/office/word/2010/wordml" xmlns:w15="http://schemas.microsoft.com/office/word/2012/wordml" xmlns:w16cex="http://schemas.microsoft.com/office/word/2018/wordml/cex" xmlns:w16cid="http://schemas.microsoft.com/office/word/2016/wordml/cid" xmlns:w16="http://schemas.microsoft.com/office/word/2018/wordml" xmlns:w16sdtdh="http://schemas.microsoft.com/office/word/2020/wordml/sdtdatahash" xmlns:w16se="http://schemas.microsoft.com/office/word/2015/wordml/symex" xmlns:wpg="http://schemas.microsoft.com/office/word/2010/wordprocessingGroup" xmlns:wpi="http://schemas.microsoft.com/office/word/2010/wordprocessingInk" xmlns:wne="http://schemas.microsoft.com/office/word/2006/wordml" xmlns:wps="http://schemas.microsoft.com/office/word/2010/wordprocessingShape" mc:Ignorable="w14 w15 w16se w16cid w16 w16cex w16sdtdh wp14">
+<w:document xmlns:wpc="http://schemas.microsoft.com/office/word/2010/wordprocessingCanvas" xmlns:cx="http://schemas.microsoft.com/office/drawing/2014/chartex" xmlns:cx1="http://schemas.microsoft.com/office/drawing/2015/9/8/chartex" xmlns:cx2="http://schemas.microsoft.com/office/drawing/2015/10/21/chartex" xmlns:cx3="http://schemas.microsoft.com/office/drawing/2016/5/9/chartex" xmlns:cx4="http://schemas.microsoft.com/office/drawing/2016/5/10/chartex" xmlns:cx5="http://schemas.microsoft.com/office/drawing/2016/5/11/chartex" xmlns:cx6="http://schemas.microsoft.com/office/drawing/2016/5/12/chartex" xmlns:cx7="http://schemas.microsoft.com/office/drawing/2016/5/13/chartex" xmlns:cx8="http://schemas.microsoft.com/office/drawing/2016/5/14/chartex" xmlns:mc="http://schemas.openxmlformats.org/markup-compatibility/2006" xmlns:aink="http://schemas.microsoft.com/office/drawing/2016/ink" xmlns:am3d="http://schemas.microsoft.com/office/drawing/2017/model3d" xmlns:o="urn:schemas-microsoft-com:office:office" xmlns:oel="http://schemas.microsoft.com/office/2019/extlst" xmlns:r="http://schemas.openxmlformats.org/officeDocument/2006/relationships" xmlns:m="http://schemas.openxmlformats.org/officeDocument/2006/math" xmlns:v="urn:schemas-microsoft-com:vml" xmlns:wp14="http://schemas.microsoft.com/office/word/2010/wordprocessingDrawing" xmlns:wp="http://schemas.openxmlformats.org/drawingml/2006/wordprocessingDrawing" xmlns:w10="urn:schemas-microsoft-com:office:word" xmlns:w="http://schemas.openxmlformats.org/wordprocessingml/2006/main" xmlns:w14="http://schemas.microsoft.com/office/word/2010/wordml" xmlns:w15="http://schemas.microsoft.com/office/word/2012/wordml" xmlns:w16cex="http://schemas.microsoft.com/office/word/2018/wordml/cex" xmlns:w16cid="http://schemas.microsoft.com/office/word/2016/wordml/cid" xmlns:w16="http://schemas.microsoft.com/office/word/2018/wordml" xmlns:w16sdtdh="http://schemas.microsoft.com/office/word/2020/wordml/sdtdatahash" xmlns:w16se="http://schemas.microsoft.com/office/word/2015/wordml/symex" xmlns:wpg="http://schemas.microsoft.com/office/word/2010/wordprocessingGroup" xmlns:wpi="http://schemas.microsoft.com/office/word/2010/wordprocessingInk" xmlns:wne="http://schemas.microsoft.com/office/word/2006/wordml" xmlns:wps="http://schemas.microsoft.com/office/word/2010/wordprocessingShape" mc:Ignorable="w14 w15 w16se w16cid w16 w16cex w16sdtdh wp14">
   <w:body>
     <w:p>
       <w:pPr>
@@ -70,25 +70,18 @@
         <w:t>:</w:t>
       </w:r>
       <w:r>
+        <w:rPr>
+          <w:i/>
+          <w:iCs/>
+        </w:rPr>
         <w:t xml:space="preserve"> </w:t>
       </w:r>
       <w:r>
         <w:rPr>
-          <w:highlight w:val="yellow"/>
-        </w:rPr>
-        <w:t>{</w:t>
-      </w:r>
-      <w:r>
-        <w:rPr>
-          <w:highlight w:val="yellow"/>
-        </w:rPr>
-        <w:t>Project</w:t>
-      </w:r>
-      <w:r>
-        <w:rPr>
-          <w:highlight w:val="yellow"/>
-        </w:rPr>
-        <w:t xml:space="preserve"> Name}</w:t>
+          <w:i/>
+          <w:iCs/>
+        </w:rPr>
+        <w:t>CentRes</w:t>
       </w:r>
     </w:p>
     <w:p>
@@ -111,21 +104,10 @@
       </w:r>
       <w:r>
         <w:rPr>
-          <w:highlight w:val="yellow"/>
-        </w:rPr>
-        <w:t>{</w:t>
-      </w:r>
-      <w:r>
-        <w:rPr>
-          <w:highlight w:val="yellow"/>
-        </w:rPr>
-        <w:t>Team Number</w:t>
-      </w:r>
-      <w:r>
-        <w:rPr>
-          <w:highlight w:val="yellow"/>
-        </w:rPr>
-        <w:t>}</w:t>
+          <w:i/>
+          <w:iCs/>
+        </w:rPr>
+        <w:t>#6</w:t>
       </w:r>
     </w:p>
     <w:p>
@@ -148,21 +130,10 @@
       </w:r>
       <w:r>
         <w:rPr>
-          <w:highlight w:val="yellow"/>
-        </w:rPr>
-        <w:t>{</w:t>
-      </w:r>
-      <w:r>
-        <w:rPr>
-          <w:highlight w:val="yellow"/>
-        </w:rPr>
-        <w:t>Team Lead</w:t>
-      </w:r>
-      <w:r>
-        <w:rPr>
-          <w:highlight w:val="yellow"/>
-        </w:rPr>
-        <w:t xml:space="preserve"> Name}</w:t>
+          <w:i/>
+          <w:iCs/>
+        </w:rPr>
+        <w:t>Carson Pribble</w:t>
       </w:r>
     </w:p>
     <w:p>
@@ -213,24 +184,25 @@
     <w:tbl>
       <w:tblPr>
         <w:tblStyle w:val="GridTable4"/>
-        <w:tblW w:w="9360" w:type="dxa"/>
+        <w:tblW w:w="9328" w:type="dxa"/>
         <w:tblLayout w:type="fixed"/>
         <w:tblLook w:val="0620" w:firstRow="1" w:lastRow="0" w:firstColumn="0" w:lastColumn="0" w:noHBand="1" w:noVBand="1"/>
       </w:tblPr>
       <w:tblGrid>
-        <w:gridCol w:w="2340"/>
-        <w:gridCol w:w="2340"/>
-        <w:gridCol w:w="2340"/>
-        <w:gridCol w:w="2340"/>
+        <w:gridCol w:w="2332"/>
+        <w:gridCol w:w="3314"/>
+        <w:gridCol w:w="1794"/>
+        <w:gridCol w:w="1888"/>
       </w:tblGrid>
       <w:tr>
         <w:trPr>
           <w:cnfStyle w:val="100000000000" w:firstRow="1" w:lastRow="0" w:firstColumn="0" w:lastColumn="0" w:oddVBand="0" w:evenVBand="0" w:oddHBand="0" w:evenHBand="0" w:firstRowFirstColumn="0" w:firstRowLastColumn="0" w:lastRowFirstColumn="0" w:lastRowLastColumn="0"/>
+          <w:trHeight w:val="408"/>
           <w:tblHeader/>
         </w:trPr>
         <w:tc>
           <w:tcPr>
-            <w:tcW w:w="2340" w:type="dxa"/>
+            <w:tcW w:w="2332" w:type="dxa"/>
             <w:shd w:val="clear" w:color="auto" w:fill="2F5496" w:themeFill="accent1" w:themeFillShade="BF"/>
           </w:tcPr>
           <w:p>
@@ -253,7 +225,7 @@
         </w:tc>
         <w:tc>
           <w:tcPr>
-            <w:tcW w:w="2340" w:type="dxa"/>
+            <w:tcW w:w="3314" w:type="dxa"/>
             <w:shd w:val="clear" w:color="auto" w:fill="2F5496" w:themeFill="accent1" w:themeFillShade="BF"/>
           </w:tcPr>
           <w:p>
@@ -276,7 +248,7 @@
         </w:tc>
         <w:tc>
           <w:tcPr>
-            <w:tcW w:w="2340" w:type="dxa"/>
+            <w:tcW w:w="1794" w:type="dxa"/>
             <w:shd w:val="clear" w:color="auto" w:fill="2F5496" w:themeFill="accent1" w:themeFillShade="BF"/>
           </w:tcPr>
           <w:p>
@@ -299,7 +271,7 @@
         </w:tc>
         <w:tc>
           <w:tcPr>
-            <w:tcW w:w="2340" w:type="dxa"/>
+            <w:tcW w:w="1888" w:type="dxa"/>
             <w:shd w:val="clear" w:color="auto" w:fill="2F5496" w:themeFill="accent1" w:themeFillShade="BF"/>
           </w:tcPr>
           <w:p>
@@ -322,326 +294,454 @@
         </w:tc>
       </w:tr>
       <w:tr>
-        <w:tc>
-          <w:tcPr>
-            <w:tcW w:w="2340" w:type="dxa"/>
-          </w:tcPr>
-          <w:p>
-            <w:pPr>
-              <w:widowControl w:val="0"/>
-              <w:rPr>
-                <w:rFonts w:ascii="Roboto" w:eastAsia="Roboto" w:hAnsi="Roboto" w:cs="Roboto"/>
-              </w:rPr>
-            </w:pPr>
-          </w:p>
-        </w:tc>
-        <w:tc>
-          <w:tcPr>
-            <w:tcW w:w="2340" w:type="dxa"/>
-          </w:tcPr>
-          <w:p>
-            <w:pPr>
-              <w:widowControl w:val="0"/>
-              <w:rPr>
-                <w:rFonts w:ascii="Roboto" w:eastAsia="Roboto" w:hAnsi="Roboto" w:cs="Roboto"/>
-              </w:rPr>
-            </w:pPr>
-          </w:p>
-        </w:tc>
-        <w:tc>
-          <w:tcPr>
-            <w:tcW w:w="2340" w:type="dxa"/>
-          </w:tcPr>
-          <w:p>
-            <w:pPr>
-              <w:widowControl w:val="0"/>
-              <w:rPr>
-                <w:rFonts w:ascii="Roboto" w:eastAsia="Roboto" w:hAnsi="Roboto" w:cs="Roboto"/>
-              </w:rPr>
-            </w:pPr>
-          </w:p>
-        </w:tc>
-        <w:tc>
-          <w:tcPr>
-            <w:tcW w:w="2340" w:type="dxa"/>
-          </w:tcPr>
-          <w:p>
-            <w:pPr>
-              <w:widowControl w:val="0"/>
-              <w:rPr>
-                <w:rFonts w:ascii="Roboto" w:eastAsia="Roboto" w:hAnsi="Roboto" w:cs="Roboto"/>
-              </w:rPr>
-            </w:pPr>
+        <w:trPr>
+          <w:trHeight w:val="918"/>
+        </w:trPr>
+        <w:tc>
+          <w:tcPr>
+            <w:tcW w:w="2332" w:type="dxa"/>
+          </w:tcPr>
+          <w:p>
+            <w:pPr>
+              <w:widowControl w:val="0"/>
+              <w:rPr>
+                <w:rFonts w:ascii="Roboto" w:eastAsia="Roboto" w:hAnsi="Roboto" w:cs="Roboto"/>
+              </w:rPr>
+            </w:pPr>
+            <w:r>
+              <w:rPr>
+                <w:rFonts w:ascii="Roboto" w:eastAsia="Roboto" w:hAnsi="Roboto" w:cs="Roboto"/>
+              </w:rPr>
+              <w:t>Carson Pribble</w:t>
+            </w:r>
+          </w:p>
+        </w:tc>
+        <w:tc>
+          <w:tcPr>
+            <w:tcW w:w="3314" w:type="dxa"/>
+          </w:tcPr>
+          <w:p>
+            <w:pPr>
+              <w:widowControl w:val="0"/>
+              <w:rPr>
+                <w:rFonts w:ascii="Roboto" w:eastAsia="Roboto" w:hAnsi="Roboto" w:cs="Roboto"/>
+              </w:rPr>
+            </w:pPr>
+            <w:r>
+              <w:rPr>
+                <w:rFonts w:ascii="Roboto" w:eastAsia="Roboto" w:hAnsi="Roboto" w:cs="Roboto"/>
+              </w:rPr>
+              <w:t>cwpribble@my.waketech.edu</w:t>
+            </w:r>
+          </w:p>
+        </w:tc>
+        <w:tc>
+          <w:tcPr>
+            <w:tcW w:w="1794" w:type="dxa"/>
+          </w:tcPr>
+          <w:p>
+            <w:pPr>
+              <w:widowControl w:val="0"/>
+              <w:rPr>
+                <w:rFonts w:ascii="Roboto" w:eastAsia="Roboto" w:hAnsi="Roboto" w:cs="Roboto"/>
+              </w:rPr>
+            </w:pPr>
+            <w:r>
+              <w:rPr>
+                <w:rFonts w:ascii="Roboto" w:eastAsia="Roboto" w:hAnsi="Roboto" w:cs="Roboto"/>
+              </w:rPr>
+              <w:t>919-943-6923</w:t>
+            </w:r>
+          </w:p>
+        </w:tc>
+        <w:tc>
+          <w:tcPr>
+            <w:tcW w:w="1888" w:type="dxa"/>
+          </w:tcPr>
+          <w:p>
+            <w:pPr>
+              <w:widowControl w:val="0"/>
+              <w:rPr>
+                <w:rFonts w:ascii="Roboto" w:eastAsia="Roboto" w:hAnsi="Roboto" w:cs="Roboto"/>
+              </w:rPr>
+            </w:pPr>
+            <w:r>
+              <w:rPr>
+                <w:rFonts w:ascii="Roboto" w:eastAsia="Roboto" w:hAnsi="Roboto" w:cs="Roboto"/>
+              </w:rPr>
+              <w:t xml:space="preserve">Project </w:t>
+            </w:r>
+            <w:r>
+              <w:rPr>
+                <w:rFonts w:ascii="Roboto" w:eastAsia="Roboto" w:hAnsi="Roboto" w:cs="Roboto"/>
+              </w:rPr>
+              <w:t>Manager</w:t>
+            </w:r>
+            <w:r>
+              <w:rPr>
+                <w:rFonts w:ascii="Roboto" w:eastAsia="Roboto" w:hAnsi="Roboto" w:cs="Roboto"/>
+              </w:rPr>
+              <w:t>/</w:t>
+            </w:r>
+            <w:r>
+              <w:rPr>
+                <w:rFonts w:ascii="Roboto" w:eastAsia="Roboto" w:hAnsi="Roboto" w:cs="Roboto"/>
+              </w:rPr>
+              <w:t>Test Automation</w:t>
+            </w:r>
           </w:p>
         </w:tc>
       </w:tr>
       <w:tr>
-        <w:tc>
-          <w:tcPr>
-            <w:tcW w:w="2340" w:type="dxa"/>
-          </w:tcPr>
-          <w:p>
-            <w:pPr>
-              <w:widowControl w:val="0"/>
-              <w:rPr>
-                <w:rFonts w:ascii="Roboto" w:eastAsia="Roboto" w:hAnsi="Roboto" w:cs="Roboto"/>
-              </w:rPr>
-            </w:pPr>
-          </w:p>
-        </w:tc>
-        <w:tc>
-          <w:tcPr>
-            <w:tcW w:w="2340" w:type="dxa"/>
-          </w:tcPr>
-          <w:p>
-            <w:pPr>
-              <w:widowControl w:val="0"/>
-              <w:rPr>
-                <w:rFonts w:ascii="Roboto" w:eastAsia="Roboto" w:hAnsi="Roboto" w:cs="Roboto"/>
-              </w:rPr>
-            </w:pPr>
-          </w:p>
-        </w:tc>
-        <w:tc>
-          <w:tcPr>
-            <w:tcW w:w="2340" w:type="dxa"/>
-          </w:tcPr>
-          <w:p>
-            <w:pPr>
-              <w:widowControl w:val="0"/>
-              <w:rPr>
-                <w:rFonts w:ascii="Roboto" w:eastAsia="Roboto" w:hAnsi="Roboto" w:cs="Roboto"/>
-              </w:rPr>
-            </w:pPr>
-          </w:p>
-        </w:tc>
-        <w:tc>
-          <w:tcPr>
-            <w:tcW w:w="2340" w:type="dxa"/>
-          </w:tcPr>
-          <w:p>
-            <w:pPr>
-              <w:widowControl w:val="0"/>
-              <w:rPr>
-                <w:rFonts w:ascii="Roboto" w:eastAsia="Roboto" w:hAnsi="Roboto" w:cs="Roboto"/>
-              </w:rPr>
-            </w:pPr>
+        <w:trPr>
+          <w:trHeight w:val="408"/>
+        </w:trPr>
+        <w:tc>
+          <w:tcPr>
+            <w:tcW w:w="2332" w:type="dxa"/>
+          </w:tcPr>
+          <w:p>
+            <w:pPr>
+              <w:widowControl w:val="0"/>
+              <w:rPr>
+                <w:rFonts w:ascii="Roboto" w:eastAsia="Roboto" w:hAnsi="Roboto" w:cs="Roboto"/>
+              </w:rPr>
+            </w:pPr>
+            <w:r>
+              <w:rPr>
+                <w:rFonts w:ascii="Roboto" w:eastAsia="Roboto" w:hAnsi="Roboto" w:cs="Roboto"/>
+              </w:rPr>
+              <w:t>Stephon Short (Andy)</w:t>
+            </w:r>
+          </w:p>
+        </w:tc>
+        <w:tc>
+          <w:tcPr>
+            <w:tcW w:w="3314" w:type="dxa"/>
+          </w:tcPr>
+          <w:p>
+            <w:pPr>
+              <w:widowControl w:val="0"/>
+              <w:rPr>
+                <w:rFonts w:ascii="Roboto" w:eastAsia="Roboto" w:hAnsi="Roboto" w:cs="Roboto"/>
+              </w:rPr>
+            </w:pPr>
+            <w:r>
+              <w:rPr>
+                <w:rFonts w:ascii="Roboto" w:eastAsia="Roboto" w:hAnsi="Roboto" w:cs="Roboto"/>
+              </w:rPr>
+              <w:t>sashort@my.waketech.edu</w:t>
+            </w:r>
+          </w:p>
+        </w:tc>
+        <w:tc>
+          <w:tcPr>
+            <w:tcW w:w="1794" w:type="dxa"/>
+          </w:tcPr>
+          <w:p>
+            <w:pPr>
+              <w:widowControl w:val="0"/>
+              <w:rPr>
+                <w:rFonts w:ascii="Roboto" w:eastAsia="Roboto" w:hAnsi="Roboto" w:cs="Roboto"/>
+              </w:rPr>
+            </w:pPr>
+            <w:r>
+              <w:rPr>
+                <w:rFonts w:ascii="Roboto" w:eastAsia="Roboto" w:hAnsi="Roboto" w:cs="Roboto"/>
+              </w:rPr>
+              <w:t>919-215-5154</w:t>
+            </w:r>
+          </w:p>
+        </w:tc>
+        <w:tc>
+          <w:tcPr>
+            <w:tcW w:w="1888" w:type="dxa"/>
+          </w:tcPr>
+          <w:p>
+            <w:pPr>
+              <w:widowControl w:val="0"/>
+              <w:rPr>
+                <w:rFonts w:ascii="Roboto" w:eastAsia="Roboto" w:hAnsi="Roboto" w:cs="Roboto"/>
+              </w:rPr>
+            </w:pPr>
+            <w:r>
+              <w:rPr>
+                <w:rFonts w:ascii="Roboto" w:eastAsia="Roboto" w:hAnsi="Roboto" w:cs="Roboto"/>
+              </w:rPr>
+              <w:t>Data/SQL</w:t>
+            </w:r>
+            <w:r>
+              <w:rPr>
+                <w:rFonts w:ascii="Roboto" w:eastAsia="Roboto" w:hAnsi="Roboto" w:cs="Roboto"/>
+              </w:rPr>
+              <w:t>/QA</w:t>
+            </w:r>
           </w:p>
         </w:tc>
       </w:tr>
       <w:tr>
-        <w:tc>
-          <w:tcPr>
-            <w:tcW w:w="2340" w:type="dxa"/>
-          </w:tcPr>
-          <w:p>
-            <w:pPr>
-              <w:widowControl w:val="0"/>
-              <w:rPr>
-                <w:rFonts w:ascii="Roboto" w:eastAsia="Roboto" w:hAnsi="Roboto" w:cs="Roboto"/>
-              </w:rPr>
-            </w:pPr>
-          </w:p>
-        </w:tc>
-        <w:tc>
-          <w:tcPr>
-            <w:tcW w:w="2340" w:type="dxa"/>
-          </w:tcPr>
-          <w:p>
-            <w:pPr>
-              <w:widowControl w:val="0"/>
-              <w:rPr>
-                <w:rFonts w:ascii="Roboto" w:eastAsia="Roboto" w:hAnsi="Roboto" w:cs="Roboto"/>
-              </w:rPr>
-            </w:pPr>
-          </w:p>
-        </w:tc>
-        <w:tc>
-          <w:tcPr>
-            <w:tcW w:w="2340" w:type="dxa"/>
-          </w:tcPr>
-          <w:p>
-            <w:pPr>
-              <w:widowControl w:val="0"/>
-              <w:rPr>
-                <w:rFonts w:ascii="Roboto" w:eastAsia="Roboto" w:hAnsi="Roboto" w:cs="Roboto"/>
-              </w:rPr>
-            </w:pPr>
-          </w:p>
-        </w:tc>
-        <w:tc>
-          <w:tcPr>
-            <w:tcW w:w="2340" w:type="dxa"/>
-          </w:tcPr>
-          <w:p>
-            <w:pPr>
-              <w:widowControl w:val="0"/>
-              <w:rPr>
-                <w:rFonts w:ascii="Roboto" w:eastAsia="Roboto" w:hAnsi="Roboto" w:cs="Roboto"/>
-              </w:rPr>
-            </w:pPr>
+        <w:trPr>
+          <w:trHeight w:val="670"/>
+        </w:trPr>
+        <w:tc>
+          <w:tcPr>
+            <w:tcW w:w="2332" w:type="dxa"/>
+          </w:tcPr>
+          <w:p>
+            <w:pPr>
+              <w:widowControl w:val="0"/>
+              <w:rPr>
+                <w:rFonts w:ascii="Roboto" w:eastAsia="Roboto" w:hAnsi="Roboto" w:cs="Roboto"/>
+              </w:rPr>
+            </w:pPr>
+            <w:r>
+              <w:rPr>
+                <w:rFonts w:ascii="Roboto" w:eastAsia="Roboto" w:hAnsi="Roboto" w:cs="Roboto"/>
+              </w:rPr>
+              <w:t>David Utshudiema</w:t>
+            </w:r>
+          </w:p>
+        </w:tc>
+        <w:tc>
+          <w:tcPr>
+            <w:tcW w:w="3314" w:type="dxa"/>
+          </w:tcPr>
+          <w:p>
+            <w:pPr>
+              <w:widowControl w:val="0"/>
+              <w:rPr>
+                <w:rFonts w:ascii="Roboto" w:eastAsia="Roboto" w:hAnsi="Roboto" w:cs="Roboto"/>
+              </w:rPr>
+            </w:pPr>
+            <w:r>
+              <w:rPr>
+                <w:rFonts w:ascii="Roboto" w:eastAsia="Roboto" w:hAnsi="Roboto" w:cs="Roboto"/>
+              </w:rPr>
+              <w:t>dbutshudiema@my.waketech.edu</w:t>
+            </w:r>
+          </w:p>
+        </w:tc>
+        <w:tc>
+          <w:tcPr>
+            <w:tcW w:w="1794" w:type="dxa"/>
+          </w:tcPr>
+          <w:p>
+            <w:pPr>
+              <w:widowControl w:val="0"/>
+              <w:rPr>
+                <w:rFonts w:ascii="Roboto" w:eastAsia="Roboto" w:hAnsi="Roboto" w:cs="Roboto"/>
+              </w:rPr>
+            </w:pPr>
+            <w:r>
+              <w:rPr>
+                <w:rFonts w:ascii="Roboto" w:eastAsia="Roboto" w:hAnsi="Roboto" w:cs="Roboto"/>
+              </w:rPr>
+              <w:t>919-746-5987</w:t>
+            </w:r>
+          </w:p>
+        </w:tc>
+        <w:tc>
+          <w:tcPr>
+            <w:tcW w:w="1888" w:type="dxa"/>
+          </w:tcPr>
+          <w:p>
+            <w:pPr>
+              <w:widowControl w:val="0"/>
+              <w:rPr>
+                <w:rFonts w:ascii="Roboto" w:eastAsia="Roboto" w:hAnsi="Roboto" w:cs="Roboto"/>
+              </w:rPr>
+            </w:pPr>
+            <w:r>
+              <w:rPr>
+                <w:rFonts w:ascii="Roboto" w:eastAsia="Roboto" w:hAnsi="Roboto" w:cs="Roboto"/>
+              </w:rPr>
+              <w:t>Front-End</w:t>
+            </w:r>
+            <w:r>
+              <w:rPr>
+                <w:rFonts w:ascii="Roboto" w:eastAsia="Roboto" w:hAnsi="Roboto" w:cs="Roboto"/>
+              </w:rPr>
+              <w:t xml:space="preserve"> </w:t>
+            </w:r>
+            <w:r>
+              <w:rPr>
+                <w:rFonts w:ascii="Roboto" w:eastAsia="Roboto" w:hAnsi="Roboto" w:cs="Roboto"/>
+              </w:rPr>
+              <w:t>(HTML, CSS)</w:t>
+            </w:r>
           </w:p>
         </w:tc>
       </w:tr>
       <w:tr>
-        <w:tc>
-          <w:tcPr>
-            <w:tcW w:w="2340" w:type="dxa"/>
-          </w:tcPr>
-          <w:p>
-            <w:pPr>
-              <w:widowControl w:val="0"/>
-              <w:rPr>
-                <w:rFonts w:ascii="Roboto" w:eastAsia="Roboto" w:hAnsi="Roboto" w:cs="Roboto"/>
-              </w:rPr>
-            </w:pPr>
-          </w:p>
-        </w:tc>
-        <w:tc>
-          <w:tcPr>
-            <w:tcW w:w="2340" w:type="dxa"/>
-          </w:tcPr>
-          <w:p>
-            <w:pPr>
-              <w:widowControl w:val="0"/>
-              <w:rPr>
-                <w:rFonts w:ascii="Roboto" w:eastAsia="Roboto" w:hAnsi="Roboto" w:cs="Roboto"/>
-              </w:rPr>
-            </w:pPr>
-          </w:p>
-        </w:tc>
-        <w:tc>
-          <w:tcPr>
-            <w:tcW w:w="2340" w:type="dxa"/>
-          </w:tcPr>
-          <w:p>
-            <w:pPr>
-              <w:widowControl w:val="0"/>
-              <w:rPr>
-                <w:rFonts w:ascii="Roboto" w:eastAsia="Roboto" w:hAnsi="Roboto" w:cs="Roboto"/>
-              </w:rPr>
-            </w:pPr>
-          </w:p>
-        </w:tc>
-        <w:tc>
-          <w:tcPr>
-            <w:tcW w:w="2340" w:type="dxa"/>
-          </w:tcPr>
-          <w:p>
-            <w:pPr>
-              <w:widowControl w:val="0"/>
-              <w:rPr>
-                <w:rFonts w:ascii="Roboto" w:eastAsia="Roboto" w:hAnsi="Roboto" w:cs="Roboto"/>
-              </w:rPr>
-            </w:pPr>
+        <w:trPr>
+          <w:trHeight w:val="393"/>
+        </w:trPr>
+        <w:tc>
+          <w:tcPr>
+            <w:tcW w:w="2332" w:type="dxa"/>
+          </w:tcPr>
+          <w:p>
+            <w:pPr>
+              <w:widowControl w:val="0"/>
+              <w:rPr>
+                <w:rFonts w:ascii="Roboto" w:eastAsia="Roboto" w:hAnsi="Roboto" w:cs="Roboto"/>
+              </w:rPr>
+            </w:pPr>
+            <w:r>
+              <w:rPr>
+                <w:rFonts w:ascii="Roboto" w:eastAsia="Roboto" w:hAnsi="Roboto" w:cs="Roboto"/>
+              </w:rPr>
+              <w:t>Kristen Dine</w:t>
+            </w:r>
+          </w:p>
+        </w:tc>
+        <w:tc>
+          <w:tcPr>
+            <w:tcW w:w="3314" w:type="dxa"/>
+          </w:tcPr>
+          <w:p>
+            <w:pPr>
+              <w:widowControl w:val="0"/>
+              <w:rPr>
+                <w:rFonts w:ascii="Roboto" w:eastAsia="Roboto" w:hAnsi="Roboto" w:cs="Roboto"/>
+              </w:rPr>
+            </w:pPr>
+            <w:r>
+              <w:rPr>
+                <w:rFonts w:ascii="Roboto" w:eastAsia="Roboto" w:hAnsi="Roboto" w:cs="Roboto"/>
+              </w:rPr>
+              <w:t>kcdine@my.waketech.edu</w:t>
+            </w:r>
+          </w:p>
+        </w:tc>
+        <w:tc>
+          <w:tcPr>
+            <w:tcW w:w="1794" w:type="dxa"/>
+          </w:tcPr>
+          <w:p>
+            <w:pPr>
+              <w:widowControl w:val="0"/>
+              <w:rPr>
+                <w:rFonts w:ascii="Roboto" w:eastAsia="Roboto" w:hAnsi="Roboto" w:cs="Roboto"/>
+              </w:rPr>
+            </w:pPr>
+            <w:r>
+              <w:rPr>
+                <w:rFonts w:ascii="Roboto" w:eastAsia="Roboto" w:hAnsi="Roboto" w:cs="Roboto"/>
+                <w:highlight w:val="yellow"/>
+              </w:rPr>
+              <w:t>?</w:t>
+            </w:r>
+          </w:p>
+        </w:tc>
+        <w:tc>
+          <w:tcPr>
+            <w:tcW w:w="1888" w:type="dxa"/>
+          </w:tcPr>
+          <w:p>
+            <w:pPr>
+              <w:widowControl w:val="0"/>
+              <w:rPr>
+                <w:rFonts w:ascii="Roboto" w:eastAsia="Roboto" w:hAnsi="Roboto" w:cs="Roboto"/>
+              </w:rPr>
+            </w:pPr>
+            <w:r>
+              <w:rPr>
+                <w:rFonts w:ascii="Roboto" w:eastAsia="Roboto" w:hAnsi="Roboto" w:cs="Roboto"/>
+              </w:rPr>
+              <w:t>/Cloud</w:t>
+            </w:r>
           </w:p>
         </w:tc>
       </w:tr>
       <w:tr>
-        <w:tc>
-          <w:tcPr>
-            <w:tcW w:w="2340" w:type="dxa"/>
-          </w:tcPr>
-          <w:p>
-            <w:pPr>
-              <w:widowControl w:val="0"/>
-              <w:rPr>
-                <w:rFonts w:ascii="Roboto" w:eastAsia="Roboto" w:hAnsi="Roboto" w:cs="Roboto"/>
-              </w:rPr>
-            </w:pPr>
-          </w:p>
-        </w:tc>
-        <w:tc>
-          <w:tcPr>
-            <w:tcW w:w="2340" w:type="dxa"/>
-          </w:tcPr>
-          <w:p>
-            <w:pPr>
-              <w:widowControl w:val="0"/>
-              <w:rPr>
-                <w:rFonts w:ascii="Roboto" w:eastAsia="Roboto" w:hAnsi="Roboto" w:cs="Roboto"/>
-              </w:rPr>
-            </w:pPr>
-          </w:p>
-        </w:tc>
-        <w:tc>
-          <w:tcPr>
-            <w:tcW w:w="2340" w:type="dxa"/>
-          </w:tcPr>
-          <w:p>
-            <w:pPr>
-              <w:widowControl w:val="0"/>
-              <w:rPr>
-                <w:rFonts w:ascii="Roboto" w:eastAsia="Roboto" w:hAnsi="Roboto" w:cs="Roboto"/>
-              </w:rPr>
-            </w:pPr>
-          </w:p>
-        </w:tc>
-        <w:tc>
-          <w:tcPr>
-            <w:tcW w:w="2340" w:type="dxa"/>
-          </w:tcPr>
-          <w:p>
-            <w:pPr>
-              <w:widowControl w:val="0"/>
-              <w:rPr>
-                <w:rFonts w:ascii="Roboto" w:eastAsia="Roboto" w:hAnsi="Roboto" w:cs="Roboto"/>
-              </w:rPr>
-            </w:pPr>
-          </w:p>
-        </w:tc>
-      </w:tr>
-      <w:tr>
-        <w:tc>
-          <w:tcPr>
-            <w:tcW w:w="2340" w:type="dxa"/>
-          </w:tcPr>
-          <w:p>
-            <w:pPr>
-              <w:widowControl w:val="0"/>
-              <w:rPr>
-                <w:rFonts w:ascii="Roboto" w:eastAsia="Roboto" w:hAnsi="Roboto" w:cs="Roboto"/>
-              </w:rPr>
-            </w:pPr>
-          </w:p>
-        </w:tc>
-        <w:tc>
-          <w:tcPr>
-            <w:tcW w:w="2340" w:type="dxa"/>
-          </w:tcPr>
-          <w:p>
-            <w:pPr>
-              <w:widowControl w:val="0"/>
-              <w:rPr>
-                <w:rFonts w:ascii="Roboto" w:eastAsia="Roboto" w:hAnsi="Roboto" w:cs="Roboto"/>
-              </w:rPr>
-            </w:pPr>
-          </w:p>
-        </w:tc>
-        <w:tc>
-          <w:tcPr>
-            <w:tcW w:w="2340" w:type="dxa"/>
-          </w:tcPr>
-          <w:p>
-            <w:pPr>
-              <w:widowControl w:val="0"/>
-              <w:rPr>
-                <w:rFonts w:ascii="Roboto" w:eastAsia="Roboto" w:hAnsi="Roboto" w:cs="Roboto"/>
-              </w:rPr>
-            </w:pPr>
-          </w:p>
-        </w:tc>
-        <w:tc>
-          <w:tcPr>
-            <w:tcW w:w="2340" w:type="dxa"/>
-          </w:tcPr>
-          <w:p>
-            <w:pPr>
-              <w:widowControl w:val="0"/>
-              <w:rPr>
-                <w:rFonts w:ascii="Roboto" w:eastAsia="Roboto" w:hAnsi="Roboto" w:cs="Roboto"/>
-              </w:rPr>
-            </w:pPr>
+        <w:trPr>
+          <w:trHeight w:val="408"/>
+        </w:trPr>
+        <w:tc>
+          <w:tcPr>
+            <w:tcW w:w="2332" w:type="dxa"/>
+          </w:tcPr>
+          <w:p>
+            <w:pPr>
+              <w:widowControl w:val="0"/>
+              <w:rPr>
+                <w:rFonts w:ascii="Roboto" w:eastAsia="Roboto" w:hAnsi="Roboto" w:cs="Roboto"/>
+              </w:rPr>
+            </w:pPr>
+            <w:r>
+              <w:rPr>
+                <w:rFonts w:ascii="Roboto" w:eastAsia="Roboto" w:hAnsi="Roboto" w:cs="Roboto"/>
+              </w:rPr>
+              <w:t xml:space="preserve">? Donovan </w:t>
+            </w:r>
+            <w:proofErr w:type="gramStart"/>
+            <w:r>
+              <w:rPr>
+                <w:rFonts w:ascii="Roboto" w:eastAsia="Roboto" w:hAnsi="Roboto" w:cs="Roboto"/>
+              </w:rPr>
+              <w:t>Mahan ?</w:t>
+            </w:r>
+            <w:proofErr w:type="gramEnd"/>
+          </w:p>
+        </w:tc>
+        <w:tc>
+          <w:tcPr>
+            <w:tcW w:w="3314" w:type="dxa"/>
+          </w:tcPr>
+          <w:p>
+            <w:pPr>
+              <w:widowControl w:val="0"/>
+              <w:rPr>
+                <w:rFonts w:ascii="Roboto" w:eastAsia="Roboto" w:hAnsi="Roboto" w:cs="Roboto"/>
+              </w:rPr>
+            </w:pPr>
+            <w:r>
+              <w:rPr>
+                <w:rFonts w:ascii="Roboto" w:eastAsia="Roboto" w:hAnsi="Roboto" w:cs="Roboto"/>
+              </w:rPr>
+              <w:t>dlmahan@my.waketech.edu</w:t>
+            </w:r>
+          </w:p>
+        </w:tc>
+        <w:tc>
+          <w:tcPr>
+            <w:tcW w:w="1794" w:type="dxa"/>
+          </w:tcPr>
+          <w:p>
+            <w:pPr>
+              <w:widowControl w:val="0"/>
+              <w:rPr>
+                <w:rFonts w:ascii="Roboto" w:eastAsia="Roboto" w:hAnsi="Roboto" w:cs="Roboto"/>
+              </w:rPr>
+            </w:pPr>
+            <w:r>
+              <w:rPr>
+                <w:rFonts w:ascii="Roboto" w:eastAsia="Roboto" w:hAnsi="Roboto" w:cs="Roboto"/>
+                <w:highlight w:val="yellow"/>
+              </w:rPr>
+              <w:t>?</w:t>
+            </w:r>
+          </w:p>
+        </w:tc>
+        <w:tc>
+          <w:tcPr>
+            <w:tcW w:w="1888" w:type="dxa"/>
+          </w:tcPr>
+          <w:p>
+            <w:pPr>
+              <w:widowControl w:val="0"/>
+              <w:rPr>
+                <w:rFonts w:ascii="Roboto" w:eastAsia="Roboto" w:hAnsi="Roboto" w:cs="Roboto"/>
+              </w:rPr>
+            </w:pPr>
+            <w:r>
+              <w:rPr>
+                <w:rFonts w:ascii="Roboto" w:eastAsia="Roboto" w:hAnsi="Roboto" w:cs="Roboto"/>
+                <w:highlight w:val="yellow"/>
+              </w:rPr>
+              <w:t>?</w:t>
+            </w:r>
           </w:p>
         </w:tc>
       </w:tr>
@@ -832,6 +932,12 @@
                 <w:rFonts w:ascii="Roboto" w:eastAsia="Roboto" w:hAnsi="Roboto" w:cs="Roboto"/>
               </w:rPr>
             </w:pPr>
+            <w:r>
+              <w:rPr>
+                <w:rFonts w:ascii="Roboto" w:eastAsia="Roboto" w:hAnsi="Roboto" w:cs="Roboto"/>
+              </w:rPr>
+              <w:t>Heber Romero</w:t>
+            </w:r>
           </w:p>
         </w:tc>
         <w:tc>
@@ -852,6 +958,12 @@
                 <w:rFonts w:ascii="Roboto" w:eastAsia="Roboto" w:hAnsi="Roboto" w:cs="Roboto"/>
               </w:rPr>
             </w:pPr>
+            <w:r>
+              <w:rPr>
+                <w:rFonts w:ascii="Roboto" w:eastAsia="Roboto" w:hAnsi="Roboto" w:cs="Roboto"/>
+              </w:rPr>
+              <w:t>hromerot@redhat.com</w:t>
+            </w:r>
           </w:p>
         </w:tc>
         <w:tc>
@@ -872,6 +984,13 @@
                 <w:rFonts w:ascii="Roboto" w:eastAsia="Roboto" w:hAnsi="Roboto" w:cs="Roboto"/>
               </w:rPr>
             </w:pPr>
+            <w:r>
+              <w:rPr>
+                <w:rFonts w:ascii="Roboto" w:eastAsia="Roboto" w:hAnsi="Roboto" w:cs="Roboto"/>
+                <w:highlight w:val="yellow"/>
+              </w:rPr>
+              <w:t>?</w:t>
+            </w:r>
           </w:p>
         </w:tc>
         <w:tc>
@@ -892,6 +1011,13 @@
                 <w:rFonts w:ascii="Roboto" w:eastAsia="Roboto" w:hAnsi="Roboto" w:cs="Roboto"/>
               </w:rPr>
             </w:pPr>
+            <w:r>
+              <w:rPr>
+                <w:rFonts w:ascii="Roboto" w:eastAsia="Roboto" w:hAnsi="Roboto" w:cs="Roboto"/>
+                <w:highlight w:val="yellow"/>
+              </w:rPr>
+              <w:t>?</w:t>
+            </w:r>
           </w:p>
         </w:tc>
       </w:tr>
@@ -1276,100 +1402,146 @@
           <w:szCs w:val="24"/>
         </w:rPr>
       </w:pPr>
-      <w:r>
+    </w:p>
+    <w:p>
+      <w:pPr>
+        <w:pStyle w:val="Heading1"/>
         <w:rPr>
           <w:rFonts w:eastAsia="Roboto" w:cstheme="majorHAnsi"/>
           <w:sz w:val="24"/>
           <w:szCs w:val="24"/>
         </w:rPr>
-        <w:lastRenderedPageBreak/>
-        <w:t xml:space="preserve">Project </w:t>
-      </w:r>
+      </w:pPr>
       <w:r>
         <w:rPr>
           <w:rFonts w:eastAsia="Roboto" w:cstheme="majorHAnsi"/>
           <w:sz w:val="24"/>
           <w:szCs w:val="24"/>
         </w:rPr>
-        <w:t>Objectives</w:t>
-      </w:r>
-    </w:p>
-    <w:p>
-      <w:pPr>
-        <w:rPr>
-          <w:rFonts w:asciiTheme="majorHAnsi" w:hAnsiTheme="majorHAnsi" w:cstheme="majorHAnsi"/>
-        </w:rPr>
-      </w:pPr>
-      <w:r>
-        <w:rPr>
-          <w:rFonts w:asciiTheme="majorHAnsi" w:hAnsiTheme="majorHAnsi" w:cstheme="majorHAnsi"/>
-          <w:highlight w:val="yellow"/>
-        </w:rPr>
-        <w:t>{You should be able to use get the Project Objectives from the SRS document.}</w:t>
-      </w:r>
-    </w:p>
-    <w:p>
-      <w:pPr>
-        <w:pStyle w:val="Heading1"/>
+        <w:t xml:space="preserve">Project </w:t>
+      </w:r>
+      <w:r>
         <w:rPr>
           <w:rFonts w:eastAsia="Roboto" w:cstheme="majorHAnsi"/>
           <w:sz w:val="24"/>
           <w:szCs w:val="24"/>
         </w:rPr>
-      </w:pPr>
-      <w:r>
+        <w:t>Objectives</w:t>
+      </w:r>
+    </w:p>
+    <w:p>
+      <w:r>
+        <w:t xml:space="preserve">Our objective is to implement a streamlined and </w:t>
+      </w:r>
+      <w:r>
+        <w:t>locally deployed</w:t>
+      </w:r>
+      <w:r>
+        <w:t xml:space="preserve"> Point-Of-Sale system that can handle the daily tasks necessary to efficiently run a restaurant.  </w:t>
+      </w:r>
+    </w:p>
+    <w:p>
+      <w:pPr>
+        <w:pStyle w:val="Heading1"/>
         <w:rPr>
           <w:rFonts w:eastAsia="Roboto" w:cstheme="majorHAnsi"/>
           <w:sz w:val="24"/>
           <w:szCs w:val="24"/>
         </w:rPr>
-        <w:t>Project Scope</w:t>
-      </w:r>
-    </w:p>
-    <w:p>
-      <w:pPr>
-        <w:rPr>
-          <w:rFonts w:asciiTheme="majorHAnsi" w:hAnsiTheme="majorHAnsi" w:cstheme="majorHAnsi"/>
-        </w:rPr>
-      </w:pPr>
-      <w:r>
-        <w:rPr>
-          <w:rFonts w:asciiTheme="majorHAnsi" w:hAnsiTheme="majorHAnsi" w:cstheme="majorHAnsi"/>
-          <w:highlight w:val="yellow"/>
-        </w:rPr>
-        <w:t>{You should be able to use get the Project Scope from the SRS document.}</w:t>
-      </w:r>
-    </w:p>
-    <w:p>
-      <w:pPr>
-        <w:pStyle w:val="Heading1"/>
+      </w:pPr>
+      <w:r>
         <w:rPr>
           <w:rFonts w:eastAsia="Roboto" w:cstheme="majorHAnsi"/>
           <w:sz w:val="24"/>
           <w:szCs w:val="24"/>
         </w:rPr>
-      </w:pPr>
-      <w:r>
+        <w:t>Project Scope</w:t>
+      </w:r>
+    </w:p>
+    <w:p>
+      <w:pPr>
+        <w:pStyle w:val="ListParagraph"/>
+        <w:numPr>
+          <w:ilvl w:val="0"/>
+          <w:numId w:val="6"/>
+        </w:numPr>
+      </w:pPr>
+      <w:r>
+        <w:t>Application will have four unique user interfaces, one for each employee type. These employee types include the following designations: Manager, Serving Staff, Hosting Staff, Back-of-House (Line-cooks).</w:t>
+      </w:r>
+    </w:p>
+    <w:p>
+      <w:pPr>
+        <w:pStyle w:val="ListParagraph"/>
+        <w:numPr>
+          <w:ilvl w:val="0"/>
+          <w:numId w:val="6"/>
+        </w:numPr>
+      </w:pPr>
+      <w:r>
+        <w:t>Some of these interfaces will include links to different views</w:t>
+      </w:r>
+      <w:r>
+        <w:t xml:space="preserve"> that allow for more information/forms in other windows.</w:t>
+      </w:r>
+    </w:p>
+    <w:p>
+      <w:pPr>
+        <w:pStyle w:val="ListParagraph"/>
+        <w:numPr>
+          <w:ilvl w:val="0"/>
+          <w:numId w:val="6"/>
+        </w:numPr>
+      </w:pPr>
+      <w:r>
+        <w:t xml:space="preserve">Maintains non-monetary data collected over time to be used for managerial analysis. </w:t>
+      </w:r>
+    </w:p>
+    <w:p>
+      <w:pPr>
+        <w:pStyle w:val="ListParagraph"/>
+        <w:numPr>
+          <w:ilvl w:val="0"/>
+          <w:numId w:val="6"/>
+        </w:numPr>
+      </w:pPr>
+      <w:r>
+        <w:t>Will not handle payment transaction nor financial data for analysis.</w:t>
+      </w:r>
+    </w:p>
+    <w:p>
+      <w:pPr>
+        <w:pStyle w:val="ListParagraph"/>
+        <w:numPr>
+          <w:ilvl w:val="0"/>
+          <w:numId w:val="6"/>
+        </w:numPr>
+      </w:pPr>
+      <w:r>
+        <w:t>Will not be a platform for employee communication and scheduling.</w:t>
+      </w:r>
+    </w:p>
+    <w:p>
+      <w:pPr>
+        <w:pStyle w:val="Heading1"/>
         <w:rPr>
           <w:rFonts w:eastAsia="Roboto" w:cstheme="majorHAnsi"/>
           <w:sz w:val="24"/>
           <w:szCs w:val="24"/>
         </w:rPr>
+      </w:pPr>
+      <w:r>
+        <w:rPr>
+          <w:rFonts w:eastAsia="Roboto" w:cstheme="majorHAnsi"/>
+          <w:sz w:val="24"/>
+          <w:szCs w:val="24"/>
+        </w:rPr>
         <w:t>Project Overview</w:t>
       </w:r>
     </w:p>
     <w:p>
-      <w:pPr>
-        <w:rPr>
-          <w:rFonts w:asciiTheme="majorHAnsi" w:hAnsiTheme="majorHAnsi" w:cstheme="majorHAnsi"/>
-        </w:rPr>
-      </w:pPr>
-      <w:r>
-        <w:rPr>
-          <w:rFonts w:asciiTheme="majorHAnsi" w:hAnsiTheme="majorHAnsi" w:cstheme="majorHAnsi"/>
-          <w:highlight w:val="yellow"/>
-        </w:rPr>
-        <w:t>{You should be able to use get the Project Overview from the SRS document.}</w:t>
+      <w:r>
+        <w:t>Servers will have an easy-to-read display that keeps track of things such as menu items, prices, order time, and order status.  They can also view their current tables and see the current bill/tab for each table, see the average order time, and display information associated with a table.  Line cooks/Chefs will see the current orders placed and the time they were placed.  They can notify the server when an order is ready.  The application will display the menu and allow the manager the ability to add or edit items in an order.  When viewing a table, the server/manager can view or distribute an itemized bill to the customer.  The application will display all tables allowing host/hostess to assign tables to specific servers.</w:t>
       </w:r>
     </w:p>
     <w:p>
@@ -1596,13 +1768,13 @@
               <w:rPr>
                 <w:rFonts w:asciiTheme="majorHAnsi" w:eastAsia="Roboto" w:hAnsiTheme="majorHAnsi" w:cstheme="majorHAnsi"/>
               </w:rPr>
-              <w:t xml:space="preserve">{Project goal </w:t>
+              <w:t>Database schema implemented. Login and Logout functionality. Implement the first iteration of the server’s user interface.</w:t>
             </w:r>
             <w:r>
               <w:rPr>
                 <w:rFonts w:asciiTheme="majorHAnsi" w:eastAsia="Roboto" w:hAnsiTheme="majorHAnsi" w:cstheme="majorHAnsi"/>
               </w:rPr>
-              <w:t>description}</w:t>
+              <w:t xml:space="preserve"> Server interface will be capable of displaying the menu and placing orders. Login, Server and Database functionality being completed will be necessary to produce a working product. Time would be the most likely constraint for developing a second user interface.</w:t>
             </w:r>
           </w:p>
         </w:tc>
@@ -1640,6 +1812,63 @@
                 <w:b/>
               </w:rPr>
               <w:t xml:space="preserve"> Goal 2</w:t>
+            </w:r>
+          </w:p>
+        </w:tc>
+        <w:tc>
+          <w:tcPr>
+            <w:tcW w:w="7305" w:type="dxa"/>
+          </w:tcPr>
+          <w:p>
+            <w:pPr>
+              <w:widowControl w:val="0"/>
+              <w:pBdr>
+                <w:top w:val="nil"/>
+                <w:left w:val="nil"/>
+                <w:bottom w:val="nil"/>
+                <w:right w:val="nil"/>
+                <w:between w:val="nil"/>
+              </w:pBdr>
+              <w:rPr>
+                <w:rFonts w:asciiTheme="majorHAnsi" w:eastAsia="Roboto" w:hAnsiTheme="majorHAnsi" w:cstheme="majorHAnsi"/>
+              </w:rPr>
+            </w:pPr>
+          </w:p>
+        </w:tc>
+      </w:tr>
+      <w:tr>
+        <w:tc>
+          <w:tcPr>
+            <w:tcW w:w="2415" w:type="dxa"/>
+          </w:tcPr>
+          <w:p>
+            <w:pPr>
+              <w:widowControl w:val="0"/>
+              <w:pBdr>
+                <w:top w:val="nil"/>
+                <w:left w:val="nil"/>
+                <w:bottom w:val="nil"/>
+                <w:right w:val="nil"/>
+                <w:between w:val="nil"/>
+              </w:pBdr>
+              <w:rPr>
+                <w:rFonts w:asciiTheme="majorHAnsi" w:eastAsia="Roboto" w:hAnsiTheme="majorHAnsi" w:cstheme="majorHAnsi"/>
+                <w:b/>
+              </w:rPr>
+            </w:pPr>
+            <w:r>
+              <w:rPr>
+                <w:rFonts w:asciiTheme="majorHAnsi" w:eastAsia="Roboto" w:hAnsiTheme="majorHAnsi" w:cstheme="majorHAnsi"/>
+                <w:b/>
+              </w:rPr>
+              <w:t>Project</w:t>
+            </w:r>
+            <w:r>
+              <w:rPr>
+                <w:rFonts w:asciiTheme="majorHAnsi" w:eastAsia="Roboto" w:hAnsiTheme="majorHAnsi" w:cstheme="majorHAnsi"/>
+                <w:b/>
+              </w:rPr>
+              <w:t xml:space="preserve"> Goal 3</w:t>
             </w:r>
           </w:p>
         </w:tc>
@@ -1663,77 +1892,6 @@
                 <w:iCs/>
               </w:rPr>
             </w:pPr>
-            <w:r>
-              <w:rPr>
-                <w:rFonts w:asciiTheme="majorHAnsi" w:eastAsia="Roboto" w:hAnsiTheme="majorHAnsi" w:cstheme="majorHAnsi"/>
-              </w:rPr>
-              <w:t>{Project goal description}</w:t>
-            </w:r>
-          </w:p>
-        </w:tc>
-      </w:tr>
-      <w:tr>
-        <w:tc>
-          <w:tcPr>
-            <w:tcW w:w="2415" w:type="dxa"/>
-          </w:tcPr>
-          <w:p>
-            <w:pPr>
-              <w:widowControl w:val="0"/>
-              <w:pBdr>
-                <w:top w:val="nil"/>
-                <w:left w:val="nil"/>
-                <w:bottom w:val="nil"/>
-                <w:right w:val="nil"/>
-                <w:between w:val="nil"/>
-              </w:pBdr>
-              <w:rPr>
-                <w:rFonts w:asciiTheme="majorHAnsi" w:eastAsia="Roboto" w:hAnsiTheme="majorHAnsi" w:cstheme="majorHAnsi"/>
-                <w:b/>
-              </w:rPr>
-            </w:pPr>
-            <w:r>
-              <w:rPr>
-                <w:rFonts w:asciiTheme="majorHAnsi" w:eastAsia="Roboto" w:hAnsiTheme="majorHAnsi" w:cstheme="majorHAnsi"/>
-                <w:b/>
-              </w:rPr>
-              <w:t>Project</w:t>
-            </w:r>
-            <w:r>
-              <w:rPr>
-                <w:rFonts w:asciiTheme="majorHAnsi" w:eastAsia="Roboto" w:hAnsiTheme="majorHAnsi" w:cstheme="majorHAnsi"/>
-                <w:b/>
-              </w:rPr>
-              <w:t xml:space="preserve"> Goal 3</w:t>
-            </w:r>
-          </w:p>
-        </w:tc>
-        <w:tc>
-          <w:tcPr>
-            <w:tcW w:w="7305" w:type="dxa"/>
-          </w:tcPr>
-          <w:p>
-            <w:pPr>
-              <w:widowControl w:val="0"/>
-              <w:pBdr>
-                <w:top w:val="nil"/>
-                <w:left w:val="nil"/>
-                <w:bottom w:val="nil"/>
-                <w:right w:val="nil"/>
-                <w:between w:val="nil"/>
-              </w:pBdr>
-              <w:rPr>
-                <w:rFonts w:asciiTheme="majorHAnsi" w:eastAsia="Roboto" w:hAnsiTheme="majorHAnsi" w:cstheme="majorHAnsi"/>
-                <w:i/>
-                <w:iCs/>
-              </w:rPr>
-            </w:pPr>
-            <w:r>
-              <w:rPr>
-                <w:rFonts w:asciiTheme="majorHAnsi" w:eastAsia="Roboto" w:hAnsiTheme="majorHAnsi" w:cstheme="majorHAnsi"/>
-              </w:rPr>
-              <w:t>{Project goal description}</w:t>
-            </w:r>
           </w:p>
         </w:tc>
       </w:tr>
@@ -1844,6 +2002,7 @@
           <w:sz w:val="24"/>
           <w:szCs w:val="24"/>
         </w:rPr>
+        <w:lastRenderedPageBreak/>
         <w:t>Project Assumptions</w:t>
       </w:r>
     </w:p>
@@ -1880,6 +2039,16 @@
         </w:rPr>
         <w:t>{List any known dependencies that could constrain the ability of the project team to achieve the project objectives}</w:t>
       </w:r>
+    </w:p>
+    <w:p>
+      <w:pPr>
+        <w:pStyle w:val="Heading1"/>
+        <w:rPr>
+          <w:rFonts w:ascii="Roboto" w:eastAsia="Roboto" w:hAnsi="Roboto" w:cs="Roboto"/>
+          <w:sz w:val="24"/>
+          <w:szCs w:val="24"/>
+        </w:rPr>
+      </w:pPr>
     </w:p>
     <w:p>
       <w:pPr>
@@ -1945,21 +2114,30 @@
           <w:szCs w:val="24"/>
         </w:rPr>
       </w:pPr>
-      <w:r>
+    </w:p>
+    <w:p>
+      <w:pPr>
+        <w:pStyle w:val="Heading1"/>
         <w:rPr>
           <w:rFonts w:ascii="Roboto" w:eastAsia="Roboto" w:hAnsi="Roboto" w:cs="Roboto"/>
           <w:sz w:val="24"/>
           <w:szCs w:val="24"/>
         </w:rPr>
-        <w:lastRenderedPageBreak/>
-        <w:t xml:space="preserve">(Tentative) </w:t>
-      </w:r>
+      </w:pPr>
       <w:r>
         <w:rPr>
           <w:rFonts w:ascii="Roboto" w:eastAsia="Roboto" w:hAnsi="Roboto" w:cs="Roboto"/>
           <w:sz w:val="24"/>
           <w:szCs w:val="24"/>
         </w:rPr>
+        <w:t xml:space="preserve">(Tentative) </w:t>
+      </w:r>
+      <w:r>
+        <w:rPr>
+          <w:rFonts w:ascii="Roboto" w:eastAsia="Roboto" w:hAnsi="Roboto" w:cs="Roboto"/>
+          <w:sz w:val="24"/>
+          <w:szCs w:val="24"/>
+        </w:rPr>
         <w:t>Meeting Dates/Times/Venues</w:t>
       </w:r>
     </w:p>
@@ -1973,21 +2151,7 @@
         <w:rPr>
           <w:rFonts w:ascii="Roboto" w:eastAsia="Roboto" w:hAnsi="Roboto" w:cs="Roboto"/>
         </w:rPr>
-        <w:t xml:space="preserve">Provide details of the meeting dates, </w:t>
-      </w:r>
-      <w:proofErr w:type="gramStart"/>
-      <w:r>
-        <w:rPr>
-          <w:rFonts w:ascii="Roboto" w:eastAsia="Roboto" w:hAnsi="Roboto" w:cs="Roboto"/>
-        </w:rPr>
-        <w:t>times</w:t>
-      </w:r>
-      <w:proofErr w:type="gramEnd"/>
-      <w:r>
-        <w:rPr>
-          <w:rFonts w:ascii="Roboto" w:eastAsia="Roboto" w:hAnsi="Roboto" w:cs="Roboto"/>
-        </w:rPr>
-        <w:t xml:space="preserve"> and </w:t>
+        <w:t xml:space="preserve">Provide details of the meeting dates, times and </w:t>
       </w:r>
       <w:r>
         <w:rPr>
@@ -3684,7 +3848,6 @@
         </w:rPr>
       </w:pPr>
       <w:r>
-        <w:lastRenderedPageBreak/>
         <w:t>NOTES</w:t>
       </w:r>
     </w:p>
@@ -4035,10 +4198,27 @@
           <w:rFonts w:ascii="Roboto" w:eastAsia="Roboto" w:hAnsi="Roboto" w:cs="Roboto"/>
         </w:rPr>
       </w:pPr>
-      <w:r>
+    </w:p>
+    <w:p>
+      <w:pPr>
+        <w:ind w:left="360"/>
         <w:rPr>
           <w:noProof/>
         </w:rPr>
+      </w:pPr>
+    </w:p>
+    <w:p>
+      <w:pPr>
+        <w:ind w:left="360"/>
+        <w:rPr>
+          <w:rFonts w:ascii="Roboto" w:eastAsia="Roboto" w:hAnsi="Roboto" w:cs="Roboto"/>
+        </w:rPr>
+      </w:pPr>
+      <w:r>
+        <w:rPr>
+          <w:noProof/>
+        </w:rPr>
+        <w:lastRenderedPageBreak/>
         <w:drawing>
           <wp:inline distT="0" distB="0" distL="0" distR="0" wp14:anchorId="7933C591" wp14:editId="799AE2A7">
             <wp:extent cx="5505450" cy="4072622"/>
@@ -4088,7 +4268,7 @@
 </file>
 
 <file path=word/endnotes.xml><?xml version="1.0" encoding="utf-8"?>
-<w:endnotes xmlns:wpc="http://schemas.microsoft.com/office/word/2010/wordprocessingCanvas" xmlns:cx="http://schemas.microsoft.com/office/drawing/2014/chartex" xmlns:cx1="http://schemas.microsoft.com/office/drawing/2015/9/8/chartex" xmlns:cx2="http://schemas.microsoft.com/office/drawing/2015/10/21/chartex" xmlns:cx3="http://schemas.microsoft.com/office/drawing/2016/5/9/chartex" xmlns:cx4="http://schemas.microsoft.com/office/drawing/2016/5/10/chartex" xmlns:cx5="http://schemas.microsoft.com/office/drawing/2016/5/11/chartex" xmlns:cx6="http://schemas.microsoft.com/office/drawing/2016/5/12/chartex" xmlns:cx7="http://schemas.microsoft.com/office/drawing/2016/5/13/chartex" xmlns:cx8="http://schemas.microsoft.com/office/drawing/2016/5/14/chartex" xmlns:mc="http://schemas.openxmlformats.org/markup-compatibility/2006" xmlns:aink="http://schemas.microsoft.com/office/drawing/2016/ink" xmlns:am3d="http://schemas.microsoft.com/office/drawing/2017/model3d" xmlns:o="urn:schemas-microsoft-com:office:office" xmlns:r="http://schemas.openxmlformats.org/officeDocument/2006/relationships" xmlns:m="http://schemas.openxmlformats.org/officeDocument/2006/math" xmlns:v="urn:schemas-microsoft-com:vml" xmlns:wp14="http://schemas.microsoft.com/office/word/2010/wordprocessingDrawing" xmlns:wp="http://schemas.openxmlformats.org/drawingml/2006/wordprocessingDrawing" xmlns:w10="urn:schemas-microsoft-com:office:word" xmlns:w="http://schemas.openxmlformats.org/wordprocessingml/2006/main" xmlns:w14="http://schemas.microsoft.com/office/word/2010/wordml" xmlns:w15="http://schemas.microsoft.com/office/word/2012/wordml" xmlns:w16cex="http://schemas.microsoft.com/office/word/2018/wordml/cex" xmlns:w16cid="http://schemas.microsoft.com/office/word/2016/wordml/cid" xmlns:w16="http://schemas.microsoft.com/office/word/2018/wordml" xmlns:w16sdtdh="http://schemas.microsoft.com/office/word/2020/wordml/sdtdatahash" xmlns:w16se="http://schemas.microsoft.com/office/word/2015/wordml/symex" xmlns:wpg="http://schemas.microsoft.com/office/word/2010/wordprocessingGroup" xmlns:wpi="http://schemas.microsoft.com/office/word/2010/wordprocessingInk" xmlns:wne="http://schemas.microsoft.com/office/word/2006/wordml" xmlns:wps="http://schemas.microsoft.com/office/word/2010/wordprocessingShape" mc:Ignorable="w14 w15 w16se w16cid w16 w16cex w16sdtdh wp14">
+<w:endnotes xmlns:wpc="http://schemas.microsoft.com/office/word/2010/wordprocessingCanvas" xmlns:cx="http://schemas.microsoft.com/office/drawing/2014/chartex" xmlns:cx1="http://schemas.microsoft.com/office/drawing/2015/9/8/chartex" xmlns:cx2="http://schemas.microsoft.com/office/drawing/2015/10/21/chartex" xmlns:cx3="http://schemas.microsoft.com/office/drawing/2016/5/9/chartex" xmlns:cx4="http://schemas.microsoft.com/office/drawing/2016/5/10/chartex" xmlns:cx5="http://schemas.microsoft.com/office/drawing/2016/5/11/chartex" xmlns:cx6="http://schemas.microsoft.com/office/drawing/2016/5/12/chartex" xmlns:cx7="http://schemas.microsoft.com/office/drawing/2016/5/13/chartex" xmlns:cx8="http://schemas.microsoft.com/office/drawing/2016/5/14/chartex" xmlns:mc="http://schemas.openxmlformats.org/markup-compatibility/2006" xmlns:aink="http://schemas.microsoft.com/office/drawing/2016/ink" xmlns:am3d="http://schemas.microsoft.com/office/drawing/2017/model3d" xmlns:o="urn:schemas-microsoft-com:office:office" xmlns:oel="http://schemas.microsoft.com/office/2019/extlst" xmlns:r="http://schemas.openxmlformats.org/officeDocument/2006/relationships" xmlns:m="http://schemas.openxmlformats.org/officeDocument/2006/math" xmlns:v="urn:schemas-microsoft-com:vml" xmlns:wp14="http://schemas.microsoft.com/office/word/2010/wordprocessingDrawing" xmlns:wp="http://schemas.openxmlformats.org/drawingml/2006/wordprocessingDrawing" xmlns:w10="urn:schemas-microsoft-com:office:word" xmlns:w="http://schemas.openxmlformats.org/wordprocessingml/2006/main" xmlns:w14="http://schemas.microsoft.com/office/word/2010/wordml" xmlns:w15="http://schemas.microsoft.com/office/word/2012/wordml" xmlns:w16cex="http://schemas.microsoft.com/office/word/2018/wordml/cex" xmlns:w16cid="http://schemas.microsoft.com/office/word/2016/wordml/cid" xmlns:w16="http://schemas.microsoft.com/office/word/2018/wordml" xmlns:w16sdtdh="http://schemas.microsoft.com/office/word/2020/wordml/sdtdatahash" xmlns:w16se="http://schemas.microsoft.com/office/word/2015/wordml/symex" xmlns:wpg="http://schemas.microsoft.com/office/word/2010/wordprocessingGroup" xmlns:wpi="http://schemas.microsoft.com/office/word/2010/wordprocessingInk" xmlns:wne="http://schemas.microsoft.com/office/word/2006/wordml" xmlns:wps="http://schemas.microsoft.com/office/word/2010/wordprocessingShape" mc:Ignorable="w14 w15 w16se w16cid w16 w16cex w16sdtdh wp14">
   <w:endnote w:type="separator" w:id="-1">
     <w:p>
       <w:pPr>
@@ -4113,7 +4293,7 @@
 </file>
 
 <file path=word/footnotes.xml><?xml version="1.0" encoding="utf-8"?>
-<w:footnotes xmlns:wpc="http://schemas.microsoft.com/office/word/2010/wordprocessingCanvas" xmlns:cx="http://schemas.microsoft.com/office/drawing/2014/chartex" xmlns:cx1="http://schemas.microsoft.com/office/drawing/2015/9/8/chartex" xmlns:cx2="http://schemas.microsoft.com/office/drawing/2015/10/21/chartex" xmlns:cx3="http://schemas.microsoft.com/office/drawing/2016/5/9/chartex" xmlns:cx4="http://schemas.microsoft.com/office/drawing/2016/5/10/chartex" xmlns:cx5="http://schemas.microsoft.com/office/drawing/2016/5/11/chartex" xmlns:cx6="http://schemas.microsoft.com/office/drawing/2016/5/12/chartex" xmlns:cx7="http://schemas.microsoft.com/office/drawing/2016/5/13/chartex" xmlns:cx8="http://schemas.microsoft.com/office/drawing/2016/5/14/chartex" xmlns:mc="http://schemas.openxmlformats.org/markup-compatibility/2006" xmlns:aink="http://schemas.microsoft.com/office/drawing/2016/ink" xmlns:am3d="http://schemas.microsoft.com/office/drawing/2017/model3d" xmlns:o="urn:schemas-microsoft-com:office:office" xmlns:r="http://schemas.openxmlformats.org/officeDocument/2006/relationships" xmlns:m="http://schemas.openxmlformats.org/officeDocument/2006/math" xmlns:v="urn:schemas-microsoft-com:vml" xmlns:wp14="http://schemas.microsoft.com/office/word/2010/wordprocessingDrawing" xmlns:wp="http://schemas.openxmlformats.org/drawingml/2006/wordprocessingDrawing" xmlns:w10="urn:schemas-microsoft-com:office:word" xmlns:w="http://schemas.openxmlformats.org/wordprocessingml/2006/main" xmlns:w14="http://schemas.microsoft.com/office/word/2010/wordml" xmlns:w15="http://schemas.microsoft.com/office/word/2012/wordml" xmlns:w16cex="http://schemas.microsoft.com/office/word/2018/wordml/cex" xmlns:w16cid="http://schemas.microsoft.com/office/word/2016/wordml/cid" xmlns:w16="http://schemas.microsoft.com/office/word/2018/wordml" xmlns:w16sdtdh="http://schemas.microsoft.com/office/word/2020/wordml/sdtdatahash" xmlns:w16se="http://schemas.microsoft.com/office/word/2015/wordml/symex" xmlns:wpg="http://schemas.microsoft.com/office/word/2010/wordprocessingGroup" xmlns:wpi="http://schemas.microsoft.com/office/word/2010/wordprocessingInk" xmlns:wne="http://schemas.microsoft.com/office/word/2006/wordml" xmlns:wps="http://schemas.microsoft.com/office/word/2010/wordprocessingShape" mc:Ignorable="w14 w15 w16se w16cid w16 w16cex w16sdtdh wp14">
+<w:footnotes xmlns:wpc="http://schemas.microsoft.com/office/word/2010/wordprocessingCanvas" xmlns:cx="http://schemas.microsoft.com/office/drawing/2014/chartex" xmlns:cx1="http://schemas.microsoft.com/office/drawing/2015/9/8/chartex" xmlns:cx2="http://schemas.microsoft.com/office/drawing/2015/10/21/chartex" xmlns:cx3="http://schemas.microsoft.com/office/drawing/2016/5/9/chartex" xmlns:cx4="http://schemas.microsoft.com/office/drawing/2016/5/10/chartex" xmlns:cx5="http://schemas.microsoft.com/office/drawing/2016/5/11/chartex" xmlns:cx6="http://schemas.microsoft.com/office/drawing/2016/5/12/chartex" xmlns:cx7="http://schemas.microsoft.com/office/drawing/2016/5/13/chartex" xmlns:cx8="http://schemas.microsoft.com/office/drawing/2016/5/14/chartex" xmlns:mc="http://schemas.openxmlformats.org/markup-compatibility/2006" xmlns:aink="http://schemas.microsoft.com/office/drawing/2016/ink" xmlns:am3d="http://schemas.microsoft.com/office/drawing/2017/model3d" xmlns:o="urn:schemas-microsoft-com:office:office" xmlns:oel="http://schemas.microsoft.com/office/2019/extlst" xmlns:r="http://schemas.openxmlformats.org/officeDocument/2006/relationships" xmlns:m="http://schemas.openxmlformats.org/officeDocument/2006/math" xmlns:v="urn:schemas-microsoft-com:vml" xmlns:wp14="http://schemas.microsoft.com/office/word/2010/wordprocessingDrawing" xmlns:wp="http://schemas.openxmlformats.org/drawingml/2006/wordprocessingDrawing" xmlns:w10="urn:schemas-microsoft-com:office:word" xmlns:w="http://schemas.openxmlformats.org/wordprocessingml/2006/main" xmlns:w14="http://schemas.microsoft.com/office/word/2010/wordml" xmlns:w15="http://schemas.microsoft.com/office/word/2012/wordml" xmlns:w16cex="http://schemas.microsoft.com/office/word/2018/wordml/cex" xmlns:w16cid="http://schemas.microsoft.com/office/word/2016/wordml/cid" xmlns:w16="http://schemas.microsoft.com/office/word/2018/wordml" xmlns:w16sdtdh="http://schemas.microsoft.com/office/word/2020/wordml/sdtdatahash" xmlns:w16se="http://schemas.microsoft.com/office/word/2015/wordml/symex" xmlns:wpg="http://schemas.microsoft.com/office/word/2010/wordprocessingGroup" xmlns:wpi="http://schemas.microsoft.com/office/word/2010/wordprocessingInk" xmlns:wne="http://schemas.microsoft.com/office/word/2006/wordml" xmlns:wps="http://schemas.microsoft.com/office/word/2010/wordprocessingShape" mc:Ignorable="w14 w15 w16se w16cid w16 w16cex w16sdtdh wp14">
   <w:footnote w:type="separator" w:id="-1">
     <w:p>
       <w:pPr>
@@ -4138,7 +4318,7 @@
 </file>
 
 <file path=word/header1.xml><?xml version="1.0" encoding="utf-8"?>
-<w:hdr xmlns:wpc="http://schemas.microsoft.com/office/word/2010/wordprocessingCanvas" xmlns:cx="http://schemas.microsoft.com/office/drawing/2014/chartex" xmlns:cx1="http://schemas.microsoft.com/office/drawing/2015/9/8/chartex" xmlns:cx2="http://schemas.microsoft.com/office/drawing/2015/10/21/chartex" xmlns:cx3="http://schemas.microsoft.com/office/drawing/2016/5/9/chartex" xmlns:cx4="http://schemas.microsoft.com/office/drawing/2016/5/10/chartex" xmlns:cx5="http://schemas.microsoft.com/office/drawing/2016/5/11/chartex" xmlns:cx6="http://schemas.microsoft.com/office/drawing/2016/5/12/chartex" xmlns:cx7="http://schemas.microsoft.com/office/drawing/2016/5/13/chartex" xmlns:cx8="http://schemas.microsoft.com/office/drawing/2016/5/14/chartex" xmlns:mc="http://schemas.openxmlformats.org/markup-compatibility/2006" xmlns:aink="http://schemas.microsoft.com/office/drawing/2016/ink" xmlns:am3d="http://schemas.microsoft.com/office/drawing/2017/model3d" xmlns:o="urn:schemas-microsoft-com:office:office" xmlns:r="http://schemas.openxmlformats.org/officeDocument/2006/relationships" xmlns:m="http://schemas.openxmlformats.org/officeDocument/2006/math" xmlns:v="urn:schemas-microsoft-com:vml" xmlns:wp14="http://schemas.microsoft.com/office/word/2010/wordprocessingDrawing" xmlns:wp="http://schemas.openxmlformats.org/drawingml/2006/wordprocessingDrawing" xmlns:w10="urn:schemas-microsoft-com:office:word" xmlns:w="http://schemas.openxmlformats.org/wordprocessingml/2006/main" xmlns:w14="http://schemas.microsoft.com/office/word/2010/wordml" xmlns:w15="http://schemas.microsoft.com/office/word/2012/wordml" xmlns:w16cex="http://schemas.microsoft.com/office/word/2018/wordml/cex" xmlns:w16cid="http://schemas.microsoft.com/office/word/2016/wordml/cid" xmlns:w16="http://schemas.microsoft.com/office/word/2018/wordml" xmlns:w16sdtdh="http://schemas.microsoft.com/office/word/2020/wordml/sdtdatahash" xmlns:w16se="http://schemas.microsoft.com/office/word/2015/wordml/symex" xmlns:wpg="http://schemas.microsoft.com/office/word/2010/wordprocessingGroup" xmlns:wpi="http://schemas.microsoft.com/office/word/2010/wordprocessingInk" xmlns:wne="http://schemas.microsoft.com/office/word/2006/wordml" xmlns:wps="http://schemas.microsoft.com/office/word/2010/wordprocessingShape" mc:Ignorable="w14 w15 w16se w16cid w16 w16cex w16sdtdh wp14">
+<w:hdr xmlns:wpc="http://schemas.microsoft.com/office/word/2010/wordprocessingCanvas" xmlns:cx="http://schemas.microsoft.com/office/drawing/2014/chartex" xmlns:cx1="http://schemas.microsoft.com/office/drawing/2015/9/8/chartex" xmlns:cx2="http://schemas.microsoft.com/office/drawing/2015/10/21/chartex" xmlns:cx3="http://schemas.microsoft.com/office/drawing/2016/5/9/chartex" xmlns:cx4="http://schemas.microsoft.com/office/drawing/2016/5/10/chartex" xmlns:cx5="http://schemas.microsoft.com/office/drawing/2016/5/11/chartex" xmlns:cx6="http://schemas.microsoft.com/office/drawing/2016/5/12/chartex" xmlns:cx7="http://schemas.microsoft.com/office/drawing/2016/5/13/chartex" xmlns:cx8="http://schemas.microsoft.com/office/drawing/2016/5/14/chartex" xmlns:mc="http://schemas.openxmlformats.org/markup-compatibility/2006" xmlns:aink="http://schemas.microsoft.com/office/drawing/2016/ink" xmlns:am3d="http://schemas.microsoft.com/office/drawing/2017/model3d" xmlns:o="urn:schemas-microsoft-com:office:office" xmlns:oel="http://schemas.microsoft.com/office/2019/extlst" xmlns:r="http://schemas.openxmlformats.org/officeDocument/2006/relationships" xmlns:m="http://schemas.openxmlformats.org/officeDocument/2006/math" xmlns:v="urn:schemas-microsoft-com:vml" xmlns:wp14="http://schemas.microsoft.com/office/word/2010/wordprocessingDrawing" xmlns:wp="http://schemas.openxmlformats.org/drawingml/2006/wordprocessingDrawing" xmlns:w10="urn:schemas-microsoft-com:office:word" xmlns:w="http://schemas.openxmlformats.org/wordprocessingml/2006/main" xmlns:w14="http://schemas.microsoft.com/office/word/2010/wordml" xmlns:w15="http://schemas.microsoft.com/office/word/2012/wordml" xmlns:w16cex="http://schemas.microsoft.com/office/word/2018/wordml/cex" xmlns:w16cid="http://schemas.microsoft.com/office/word/2016/wordml/cid" xmlns:w16="http://schemas.microsoft.com/office/word/2018/wordml" xmlns:w16sdtdh="http://schemas.microsoft.com/office/word/2020/wordml/sdtdatahash" xmlns:w16se="http://schemas.microsoft.com/office/word/2015/wordml/symex" xmlns:wpg="http://schemas.microsoft.com/office/word/2010/wordprocessingGroup" xmlns:wpi="http://schemas.microsoft.com/office/word/2010/wordprocessingInk" xmlns:wne="http://schemas.microsoft.com/office/word/2006/wordml" xmlns:wps="http://schemas.microsoft.com/office/word/2010/wordprocessingShape" mc:Ignorable="w14 w15 w16se w16cid w16 w16cex w16sdtdh wp14">
   <w:p>
     <w:pPr>
       <w:jc w:val="center"/>
@@ -4602,7 +4782,7 @@
 </file>
 
 <file path=word/numbering.xml><?xml version="1.0" encoding="utf-8"?>
-<w:numbering xmlns:wpc="http://schemas.microsoft.com/office/word/2010/wordprocessingCanvas" xmlns:cx="http://schemas.microsoft.com/office/drawing/2014/chartex" xmlns:cx1="http://schemas.microsoft.com/office/drawing/2015/9/8/chartex" xmlns:cx2="http://schemas.microsoft.com/office/drawing/2015/10/21/chartex" xmlns:cx3="http://schemas.microsoft.com/office/drawing/2016/5/9/chartex" xmlns:cx4="http://schemas.microsoft.com/office/drawing/2016/5/10/chartex" xmlns:cx5="http://schemas.microsoft.com/office/drawing/2016/5/11/chartex" xmlns:cx6="http://schemas.microsoft.com/office/drawing/2016/5/12/chartex" xmlns:cx7="http://schemas.microsoft.com/office/drawing/2016/5/13/chartex" xmlns:cx8="http://schemas.microsoft.com/office/drawing/2016/5/14/chartex" xmlns:mc="http://schemas.openxmlformats.org/markup-compatibility/2006" xmlns:aink="http://schemas.microsoft.com/office/drawing/2016/ink" xmlns:am3d="http://schemas.microsoft.com/office/drawing/2017/model3d" xmlns:o="urn:schemas-microsoft-com:office:office" xmlns:r="http://schemas.openxmlformats.org/officeDocument/2006/relationships" xmlns:m="http://schemas.openxmlformats.org/officeDocument/2006/math" xmlns:v="urn:schemas-microsoft-com:vml" xmlns:wp14="http://schemas.microsoft.com/office/word/2010/wordprocessingDrawing" xmlns:wp="http://schemas.openxmlformats.org/drawingml/2006/wordprocessingDrawing" xmlns:w10="urn:schemas-microsoft-com:office:word" xmlns:w="http://schemas.openxmlformats.org/wordprocessingml/2006/main" xmlns:w14="http://schemas.microsoft.com/office/word/2010/wordml" xmlns:w15="http://schemas.microsoft.com/office/word/2012/wordml" xmlns:w16cex="http://schemas.microsoft.com/office/word/2018/wordml/cex" xmlns:w16cid="http://schemas.microsoft.com/office/word/2016/wordml/cid" xmlns:w16="http://schemas.microsoft.com/office/word/2018/wordml" xmlns:w16sdtdh="http://schemas.microsoft.com/office/word/2020/wordml/sdtdatahash" xmlns:w16se="http://schemas.microsoft.com/office/word/2015/wordml/symex" xmlns:wpg="http://schemas.microsoft.com/office/word/2010/wordprocessingGroup" xmlns:wpi="http://schemas.microsoft.com/office/word/2010/wordprocessingInk" xmlns:wne="http://schemas.microsoft.com/office/word/2006/wordml" xmlns:wps="http://schemas.microsoft.com/office/word/2010/wordprocessingShape" mc:Ignorable="w14 w15 w16se w16cid w16 w16cex w16sdtdh wp14">
+<w:numbering xmlns:wpc="http://schemas.microsoft.com/office/word/2010/wordprocessingCanvas" xmlns:cx="http://schemas.microsoft.com/office/drawing/2014/chartex" xmlns:cx1="http://schemas.microsoft.com/office/drawing/2015/9/8/chartex" xmlns:cx2="http://schemas.microsoft.com/office/drawing/2015/10/21/chartex" xmlns:cx3="http://schemas.microsoft.com/office/drawing/2016/5/9/chartex" xmlns:cx4="http://schemas.microsoft.com/office/drawing/2016/5/10/chartex" xmlns:cx5="http://schemas.microsoft.com/office/drawing/2016/5/11/chartex" xmlns:cx6="http://schemas.microsoft.com/office/drawing/2016/5/12/chartex" xmlns:cx7="http://schemas.microsoft.com/office/drawing/2016/5/13/chartex" xmlns:cx8="http://schemas.microsoft.com/office/drawing/2016/5/14/chartex" xmlns:mc="http://schemas.openxmlformats.org/markup-compatibility/2006" xmlns:aink="http://schemas.microsoft.com/office/drawing/2016/ink" xmlns:am3d="http://schemas.microsoft.com/office/drawing/2017/model3d" xmlns:o="urn:schemas-microsoft-com:office:office" xmlns:oel="http://schemas.microsoft.com/office/2019/extlst" xmlns:r="http://schemas.openxmlformats.org/officeDocument/2006/relationships" xmlns:m="http://schemas.openxmlformats.org/officeDocument/2006/math" xmlns:v="urn:schemas-microsoft-com:vml" xmlns:wp14="http://schemas.microsoft.com/office/word/2010/wordprocessingDrawing" xmlns:wp="http://schemas.openxmlformats.org/drawingml/2006/wordprocessingDrawing" xmlns:w10="urn:schemas-microsoft-com:office:word" xmlns:w="http://schemas.openxmlformats.org/wordprocessingml/2006/main" xmlns:w14="http://schemas.microsoft.com/office/word/2010/wordml" xmlns:w15="http://schemas.microsoft.com/office/word/2012/wordml" xmlns:w16cex="http://schemas.microsoft.com/office/word/2018/wordml/cex" xmlns:w16cid="http://schemas.microsoft.com/office/word/2016/wordml/cid" xmlns:w16="http://schemas.microsoft.com/office/word/2018/wordml" xmlns:w16sdtdh="http://schemas.microsoft.com/office/word/2020/wordml/sdtdatahash" xmlns:w16se="http://schemas.microsoft.com/office/word/2015/wordml/symex" xmlns:wpg="http://schemas.microsoft.com/office/word/2010/wordprocessingGroup" xmlns:wpi="http://schemas.microsoft.com/office/word/2010/wordprocessingInk" xmlns:wne="http://schemas.microsoft.com/office/word/2006/wordml" xmlns:wps="http://schemas.microsoft.com/office/word/2010/wordprocessingShape" mc:Ignorable="w14 w15 w16se w16cid w16 w16cex w16sdtdh wp14">
   <w:abstractNum w:abstractNumId="0" w15:restartNumberingAfterBreak="0">
     <w:nsid w:val="07EC11C3"/>
     <w:multiLevelType w:val="hybridMultilevel"/>
@@ -4828,6 +5008,119 @@
     </w:lvl>
   </w:abstractNum>
   <w:abstractNum w:abstractNumId="2" w15:restartNumberingAfterBreak="0">
+    <w:nsid w:val="32FC25D7"/>
+    <w:multiLevelType w:val="hybridMultilevel"/>
+    <w:tmpl w:val="ABC07BDE"/>
+    <w:lvl w:ilvl="0" w:tplc="04090001">
+      <w:start w:val="1"/>
+      <w:numFmt w:val="bullet"/>
+      <w:lvlText w:val=""/>
+      <w:lvlJc w:val="left"/>
+      <w:pPr>
+        <w:ind w:left="720" w:hanging="360"/>
+      </w:pPr>
+      <w:rPr>
+        <w:rFonts w:ascii="Symbol" w:hAnsi="Symbol" w:hint="default"/>
+      </w:rPr>
+    </w:lvl>
+    <w:lvl w:ilvl="1" w:tplc="04090003" w:tentative="1">
+      <w:start w:val="1"/>
+      <w:numFmt w:val="bullet"/>
+      <w:lvlText w:val="o"/>
+      <w:lvlJc w:val="left"/>
+      <w:pPr>
+        <w:ind w:left="1440" w:hanging="360"/>
+      </w:pPr>
+      <w:rPr>
+        <w:rFonts w:ascii="Courier New" w:hAnsi="Courier New" w:cs="Courier New" w:hint="default"/>
+      </w:rPr>
+    </w:lvl>
+    <w:lvl w:ilvl="2" w:tplc="04090005" w:tentative="1">
+      <w:start w:val="1"/>
+      <w:numFmt w:val="bullet"/>
+      <w:lvlText w:val=""/>
+      <w:lvlJc w:val="left"/>
+      <w:pPr>
+        <w:ind w:left="2160" w:hanging="360"/>
+      </w:pPr>
+      <w:rPr>
+        <w:rFonts w:ascii="Wingdings" w:hAnsi="Wingdings" w:hint="default"/>
+      </w:rPr>
+    </w:lvl>
+    <w:lvl w:ilvl="3" w:tplc="04090001" w:tentative="1">
+      <w:start w:val="1"/>
+      <w:numFmt w:val="bullet"/>
+      <w:lvlText w:val=""/>
+      <w:lvlJc w:val="left"/>
+      <w:pPr>
+        <w:ind w:left="2880" w:hanging="360"/>
+      </w:pPr>
+      <w:rPr>
+        <w:rFonts w:ascii="Symbol" w:hAnsi="Symbol" w:hint="default"/>
+      </w:rPr>
+    </w:lvl>
+    <w:lvl w:ilvl="4" w:tplc="04090003" w:tentative="1">
+      <w:start w:val="1"/>
+      <w:numFmt w:val="bullet"/>
+      <w:lvlText w:val="o"/>
+      <w:lvlJc w:val="left"/>
+      <w:pPr>
+        <w:ind w:left="3600" w:hanging="360"/>
+      </w:pPr>
+      <w:rPr>
+        <w:rFonts w:ascii="Courier New" w:hAnsi="Courier New" w:cs="Courier New" w:hint="default"/>
+      </w:rPr>
+    </w:lvl>
+    <w:lvl w:ilvl="5" w:tplc="04090005" w:tentative="1">
+      <w:start w:val="1"/>
+      <w:numFmt w:val="bullet"/>
+      <w:lvlText w:val=""/>
+      <w:lvlJc w:val="left"/>
+      <w:pPr>
+        <w:ind w:left="4320" w:hanging="360"/>
+      </w:pPr>
+      <w:rPr>
+        <w:rFonts w:ascii="Wingdings" w:hAnsi="Wingdings" w:hint="default"/>
+      </w:rPr>
+    </w:lvl>
+    <w:lvl w:ilvl="6" w:tplc="04090001" w:tentative="1">
+      <w:start w:val="1"/>
+      <w:numFmt w:val="bullet"/>
+      <w:lvlText w:val=""/>
+      <w:lvlJc w:val="left"/>
+      <w:pPr>
+        <w:ind w:left="5040" w:hanging="360"/>
+      </w:pPr>
+      <w:rPr>
+        <w:rFonts w:ascii="Symbol" w:hAnsi="Symbol" w:hint="default"/>
+      </w:rPr>
+    </w:lvl>
+    <w:lvl w:ilvl="7" w:tplc="04090003" w:tentative="1">
+      <w:start w:val="1"/>
+      <w:numFmt w:val="bullet"/>
+      <w:lvlText w:val="o"/>
+      <w:lvlJc w:val="left"/>
+      <w:pPr>
+        <w:ind w:left="5760" w:hanging="360"/>
+      </w:pPr>
+      <w:rPr>
+        <w:rFonts w:ascii="Courier New" w:hAnsi="Courier New" w:cs="Courier New" w:hint="default"/>
+      </w:rPr>
+    </w:lvl>
+    <w:lvl w:ilvl="8" w:tplc="04090005" w:tentative="1">
+      <w:start w:val="1"/>
+      <w:numFmt w:val="bullet"/>
+      <w:lvlText w:val=""/>
+      <w:lvlJc w:val="left"/>
+      <w:pPr>
+        <w:ind w:left="6480" w:hanging="360"/>
+      </w:pPr>
+      <w:rPr>
+        <w:rFonts w:ascii="Wingdings" w:hAnsi="Wingdings" w:hint="default"/>
+      </w:rPr>
+    </w:lvl>
+  </w:abstractNum>
+  <w:abstractNum w:abstractNumId="3" w15:restartNumberingAfterBreak="0">
     <w:nsid w:val="5BBB58B5"/>
     <w:multiLevelType w:val="hybridMultilevel"/>
     <w:tmpl w:val="72E4FE4E"/>
@@ -4940,7 +5233,7 @@
       </w:rPr>
     </w:lvl>
   </w:abstractNum>
-  <w:abstractNum w:abstractNumId="3" w15:restartNumberingAfterBreak="0">
+  <w:abstractNum w:abstractNumId="4" w15:restartNumberingAfterBreak="0">
     <w:nsid w:val="5DD745DA"/>
     <w:multiLevelType w:val="multilevel"/>
     <w:tmpl w:val="DCCC3E14"/>
@@ -5053,7 +5346,7 @@
       </w:rPr>
     </w:lvl>
   </w:abstractNum>
-  <w:abstractNum w:abstractNumId="4" w15:restartNumberingAfterBreak="0">
+  <w:abstractNum w:abstractNumId="5" w15:restartNumberingAfterBreak="0">
     <w:nsid w:val="77152525"/>
     <w:multiLevelType w:val="multilevel"/>
     <w:tmpl w:val="8182C358"/>
@@ -5166,19 +5459,22 @@
       </w:rPr>
     </w:lvl>
   </w:abstractNum>
-  <w:num w:numId="1">
+  <w:num w:numId="1" w16cid:durableId="333649368">
+    <w:abstractNumId w:val="4"/>
+  </w:num>
+  <w:num w:numId="2" w16cid:durableId="720715532">
+    <w:abstractNumId w:val="5"/>
+  </w:num>
+  <w:num w:numId="3" w16cid:durableId="1273391783">
+    <w:abstractNumId w:val="1"/>
+  </w:num>
+  <w:num w:numId="4" w16cid:durableId="1228763305">
+    <w:abstractNumId w:val="0"/>
+  </w:num>
+  <w:num w:numId="5" w16cid:durableId="1609966687">
     <w:abstractNumId w:val="3"/>
   </w:num>
-  <w:num w:numId="2">
-    <w:abstractNumId w:val="4"/>
-  </w:num>
-  <w:num w:numId="3">
-    <w:abstractNumId w:val="1"/>
-  </w:num>
-  <w:num w:numId="4">
-    <w:abstractNumId w:val="0"/>
-  </w:num>
-  <w:num w:numId="5">
+  <w:num w:numId="6" w16cid:durableId="1095706170">
     <w:abstractNumId w:val="2"/>
   </w:num>
 </w:numbering>

</xml_diff>